<commit_message>
Ajout du rapport au format PDF
</commit_message>
<xml_diff>
--- a/documentation/IFT712 - Projet_de_session - Rapport.docx
+++ b/documentation/IFT712 - Projet_de_session - Rapport.docx
@@ -671,14 +671,12 @@
         </w:rPr>
         <w:t xml:space="preserve"> </w:t>
       </w:r>
-      <w:proofErr w:type="gramStart"/>
       <w:r>
         <w:rPr>
           <w:rFonts w:asciiTheme="majorHAnsi" w:eastAsiaTheme="minorEastAsia" w:hAnsiTheme="majorHAnsi" w:cstheme="majorHAnsi"/>
         </w:rPr>
         <w:t>Décembre</w:t>
       </w:r>
-      <w:proofErr w:type="gramEnd"/>
       <w:r>
         <w:rPr>
           <w:rFonts w:asciiTheme="majorHAnsi" w:eastAsiaTheme="minorEastAsia" w:hAnsiTheme="majorHAnsi" w:cstheme="majorHAnsi"/>
@@ -2715,217 +2713,199 @@
         <w:rPr>
           <w:i/>
         </w:rPr>
-        <w:t>data_</w:t>
-      </w:r>
-      <w:proofErr w:type="gramStart"/>
+        <w:t>data_import.ipynb</w:t>
+      </w:r>
+      <w:proofErr w:type="spellEnd"/>
+      <w:r>
+        <w:t xml:space="preserve"> : Il permet d’importer les données, situées dans le dossier</w:t>
+      </w:r>
+      <w:r>
+        <w:rPr>
+          <w:b/>
+        </w:rPr>
+        <w:t xml:space="preserve"> </w:t>
+      </w:r>
+      <w:proofErr w:type="spellStart"/>
+      <w:r>
+        <w:rPr>
+          <w:b/>
+        </w:rPr>
+        <w:t>leaf</w:t>
+      </w:r>
+      <w:proofErr w:type="spellEnd"/>
+      <w:r>
+        <w:rPr>
+          <w:b/>
+        </w:rPr>
+        <w:t>-classification</w:t>
+      </w:r>
+      <w:r>
+        <w:t>, directement téléchargé</w:t>
+      </w:r>
+      <w:r>
+        <w:t>es</w:t>
+      </w:r>
+      <w:r>
+        <w:t xml:space="preserve"> depuis le site </w:t>
+      </w:r>
+      <w:proofErr w:type="spellStart"/>
+      <w:r>
+        <w:t>Kaggle</w:t>
+      </w:r>
+      <w:proofErr w:type="spellEnd"/>
+      <w:r>
+        <w:t xml:space="preserve">, de les normaliser et de les stocker respectivement dans un </w:t>
+      </w:r>
+      <w:proofErr w:type="spellStart"/>
       <w:r>
         <w:rPr>
           <w:i/>
         </w:rPr>
-        <w:t>import.ipynb</w:t>
+        <w:t>dataframe</w:t>
       </w:r>
       <w:proofErr w:type="spellEnd"/>
-      <w:proofErr w:type="gramEnd"/>
-      <w:r>
-        <w:t xml:space="preserve"> : Il permet d’importer les données, situées dans le dossier</w:t>
+      <w:r>
+        <w:rPr>
+          <w:i/>
+        </w:rPr>
+        <w:t xml:space="preserve"> </w:t>
+      </w:r>
+      <w:r>
+        <w:t xml:space="preserve">d’entraînement et un </w:t>
+      </w:r>
+      <w:proofErr w:type="spellStart"/>
+      <w:r>
+        <w:rPr>
+          <w:i/>
+        </w:rPr>
+        <w:t>dataframe</w:t>
+      </w:r>
+      <w:proofErr w:type="spellEnd"/>
+      <w:r>
+        <w:rPr>
+          <w:i/>
+        </w:rPr>
+        <w:t xml:space="preserve"> </w:t>
+      </w:r>
+      <w:r>
+        <w:t>de tests.</w:t>
+      </w:r>
+    </w:p>
+    <w:p>
+      <w:pPr>
+        <w:spacing w:before="240" w:after="240" w:line="240" w:lineRule="auto"/>
+        <w:ind w:firstLine="720"/>
+        <w:jc w:val="both"/>
+      </w:pPr>
+      <w:r>
+        <w:t xml:space="preserve">Ensuite, il faut exécuter les six fichiers qui définissent nos six méthodes de classification. Ils sont tous situés dans le dossier </w:t>
       </w:r>
       <w:r>
         <w:rPr>
           <w:b/>
         </w:rPr>
-        <w:t xml:space="preserve"> </w:t>
+        <w:t>m</w:t>
+      </w:r>
+      <w:r>
+        <w:rPr>
+          <w:b/>
+        </w:rPr>
+        <w:t>é</w:t>
+      </w:r>
+      <w:r>
+        <w:rPr>
+          <w:b/>
+        </w:rPr>
+        <w:t xml:space="preserve">thodes </w:t>
+      </w:r>
+      <w:r>
+        <w:t>de notre rendu.</w:t>
+      </w:r>
+    </w:p>
+    <w:p>
+      <w:pPr>
+        <w:spacing w:before="240" w:after="240" w:line="240" w:lineRule="auto"/>
+        <w:ind w:firstLine="720"/>
+        <w:jc w:val="both"/>
+      </w:pPr>
+      <w:r>
+        <w:t>Puis, nous pouvons exécuter les fichiers de tests qui correspondent à la recherche des meil</w:t>
+      </w:r>
+      <w:r>
+        <w:t>l</w:t>
+      </w:r>
+      <w:r>
+        <w:t xml:space="preserve">eurs hyperparamètres : ils sont situés dans le dossier </w:t>
+      </w:r>
+      <w:r>
+        <w:rPr>
+          <w:b/>
+        </w:rPr>
+        <w:t>test</w:t>
+      </w:r>
+      <w:r>
+        <w:t xml:space="preserve">. Dans ce dossier, il faut commencer par exécuter le fichier </w:t>
       </w:r>
       <w:proofErr w:type="spellStart"/>
       <w:r>
         <w:rPr>
+          <w:i/>
+        </w:rPr>
+        <w:t>utils.ipynb</w:t>
+      </w:r>
+      <w:proofErr w:type="spellEnd"/>
+      <w:r>
+        <w:t xml:space="preserve">, qui définit les fonctions de validation croisée et d’affichage de graphiques qui sont utilisées dans toutes les méthodes de tests. Ensuite, nous pouvons exécuter les six fichiers de test pour chacune des six méthodes. Certains fichiers peuvent prendre beaucoup de temps lors de l’exécution, notamment lorsque l’on recherche plus de deux hyperparamètres, où que les méthodes sont complexes. C’est notamment le cas pour les méthodes Perceptron et </w:t>
+      </w:r>
+      <w:proofErr w:type="spellStart"/>
+      <w:r>
+        <w:t>Ada_Boost</w:t>
+      </w:r>
+      <w:proofErr w:type="spellEnd"/>
+      <w:r>
+        <w:t xml:space="preserve">. </w:t>
+      </w:r>
+    </w:p>
+    <w:p>
+      <w:pPr>
+        <w:spacing w:before="240" w:after="240" w:line="240" w:lineRule="auto"/>
+        <w:ind w:firstLine="720"/>
+        <w:jc w:val="both"/>
+      </w:pPr>
+      <w:r>
+        <w:t>Enfin, nous avons un dernier fichier qui permet de comparer toutes les méthodes entre elles. En effet, les fichiers de tests donnent déjà une idée de l'efficacité de chaque méthode, notamment avec l’erreur minimum moyenne que la méthode considérée fournit avec ses meilleurs hyperparamètres, mais la comparaison des méthodes entre elles est un bon moyen de savoir quelles méthodes sont semblables, et</w:t>
+      </w:r>
+      <w:r>
+        <w:t xml:space="preserve"> permet</w:t>
+      </w:r>
+      <w:r>
+        <w:t xml:space="preserve"> de visualiser dans leur ensemble les méthodes qui donnent les meilleur</w:t>
+      </w:r>
+      <w:r>
+        <w:t>s</w:t>
+      </w:r>
+      <w:r>
+        <w:t xml:space="preserve"> résultats. Ce fichier de comparaison de méthodes est situé dans le dossier </w:t>
+      </w:r>
+      <w:proofErr w:type="spellStart"/>
+      <w:r>
+        <w:rPr>
           <w:b/>
         </w:rPr>
-        <w:t>leaf</w:t>
+        <w:t>comparaison_methodes</w:t>
       </w:r>
       <w:proofErr w:type="spellEnd"/>
       <w:r>
-        <w:rPr>
-          <w:b/>
-        </w:rPr>
-        <w:t>-classification</w:t>
-      </w:r>
-      <w:r>
-        <w:t>, directement téléchargé</w:t>
-      </w:r>
-      <w:r>
-        <w:t>es</w:t>
-      </w:r>
-      <w:r>
-        <w:t xml:space="preserve"> depuis le site </w:t>
+        <w:t xml:space="preserve">, il s’agit de </w:t>
       </w:r>
       <w:proofErr w:type="spellStart"/>
       <w:r>
-        <w:t>Kaggle</w:t>
+        <w:rPr>
+          <w:i/>
+        </w:rPr>
+        <w:t>methods_comparison.ipynb</w:t>
       </w:r>
       <w:proofErr w:type="spellEnd"/>
-      <w:r>
-        <w:t xml:space="preserve">, de les normaliser et de les stocker respectivement dans un </w:t>
-      </w:r>
-      <w:proofErr w:type="spellStart"/>
-      <w:r>
-        <w:rPr>
-          <w:i/>
-        </w:rPr>
-        <w:t>dataframe</w:t>
-      </w:r>
-      <w:proofErr w:type="spellEnd"/>
-      <w:r>
-        <w:rPr>
-          <w:i/>
-        </w:rPr>
-        <w:t xml:space="preserve"> </w:t>
-      </w:r>
-      <w:r>
-        <w:t xml:space="preserve">d’entraînement et un </w:t>
-      </w:r>
-      <w:proofErr w:type="spellStart"/>
-      <w:r>
-        <w:rPr>
-          <w:i/>
-        </w:rPr>
-        <w:t>dataframe</w:t>
-      </w:r>
-      <w:proofErr w:type="spellEnd"/>
-      <w:r>
-        <w:rPr>
-          <w:i/>
-        </w:rPr>
-        <w:t xml:space="preserve"> </w:t>
-      </w:r>
-      <w:r>
-        <w:t>de tests.</w:t>
-      </w:r>
-    </w:p>
-    <w:p>
-      <w:pPr>
-        <w:spacing w:before="240" w:after="240" w:line="240" w:lineRule="auto"/>
-        <w:ind w:firstLine="720"/>
-        <w:jc w:val="both"/>
-      </w:pPr>
-      <w:r>
-        <w:t xml:space="preserve">Ensuite, il faut exécuter les six fichiers qui définissent nos six méthodes de classification. Ils sont tous situés dans le dossier </w:t>
-      </w:r>
-      <w:r>
-        <w:rPr>
-          <w:b/>
-        </w:rPr>
-        <w:t>m</w:t>
-      </w:r>
-      <w:r>
-        <w:rPr>
-          <w:b/>
-        </w:rPr>
-        <w:t>é</w:t>
-      </w:r>
-      <w:r>
-        <w:rPr>
-          <w:b/>
-        </w:rPr>
-        <w:t xml:space="preserve">thodes </w:t>
-      </w:r>
-      <w:r>
-        <w:t>de notre rendu.</w:t>
-      </w:r>
-    </w:p>
-    <w:p>
-      <w:pPr>
-        <w:spacing w:before="240" w:after="240" w:line="240" w:lineRule="auto"/>
-        <w:ind w:firstLine="720"/>
-        <w:jc w:val="both"/>
-      </w:pPr>
-      <w:r>
-        <w:t>Puis, nous pouvons exécuter les fichiers de tests qui correspondent à la recherche des meil</w:t>
-      </w:r>
-      <w:r>
-        <w:t>l</w:t>
-      </w:r>
-      <w:r>
-        <w:t xml:space="preserve">eurs hyperparamètres : ils sont situés dans le dossier </w:t>
-      </w:r>
-      <w:r>
-        <w:rPr>
-          <w:b/>
-        </w:rPr>
-        <w:t>test</w:t>
-      </w:r>
-      <w:r>
-        <w:t xml:space="preserve">. Dans ce dossier, il faut commencer par exécuter le fichier </w:t>
-      </w:r>
-      <w:proofErr w:type="spellStart"/>
-      <w:proofErr w:type="gramStart"/>
-      <w:r>
-        <w:rPr>
-          <w:i/>
-        </w:rPr>
-        <w:t>utils.ipynb</w:t>
-      </w:r>
-      <w:proofErr w:type="spellEnd"/>
-      <w:proofErr w:type="gramEnd"/>
-      <w:r>
-        <w:t xml:space="preserve">, qui définit les fonctions de validation croisée et d’affichage de graphiques qui sont utilisées dans toutes les méthodes de tests. Ensuite, nous pouvons exécuter les six fichiers de test pour chacune des six méthodes. Certains fichiers peuvent prendre beaucoup de temps lors de l’exécution, notamment lorsque l’on recherche plus de deux hyperparamètres, où que les méthodes sont complexes. C’est notamment le cas pour les méthodes Perceptron et </w:t>
-      </w:r>
-      <w:proofErr w:type="spellStart"/>
-      <w:r>
-        <w:t>Ada_Boost</w:t>
-      </w:r>
-      <w:proofErr w:type="spellEnd"/>
-      <w:r>
-        <w:t xml:space="preserve">. </w:t>
-      </w:r>
-    </w:p>
-    <w:p>
-      <w:pPr>
-        <w:spacing w:before="240" w:after="240" w:line="240" w:lineRule="auto"/>
-        <w:ind w:firstLine="720"/>
-        <w:jc w:val="both"/>
-      </w:pPr>
-      <w:r>
-        <w:t>Enfin, nous avons un dernier fichier qui permet de comparer toutes les méthodes entre elles. En effet, les fichiers de tests donnent déjà une idée de l'efficacité de chaque méthode, notamment avec l’erreur minimum moyenne que la méthode considérée fournit avec ses meilleurs hyperparamètres, mais la comparaison des méthodes entre elles est un bon moyen de savoir quelles méthodes sont semblables, et</w:t>
-      </w:r>
-      <w:r>
-        <w:t xml:space="preserve"> permet</w:t>
-      </w:r>
-      <w:r>
-        <w:t xml:space="preserve"> de visualiser dans leur ensemble les méthodes qui donnent les meilleur</w:t>
-      </w:r>
-      <w:r>
-        <w:t>s</w:t>
-      </w:r>
-      <w:r>
-        <w:t xml:space="preserve"> résultats. Ce fichier de comparaison de méthodes est situé dans le dossier </w:t>
-      </w:r>
-      <w:proofErr w:type="spellStart"/>
-      <w:r>
-        <w:rPr>
-          <w:b/>
-        </w:rPr>
-        <w:t>comparaison_methodes</w:t>
-      </w:r>
-      <w:proofErr w:type="spellEnd"/>
-      <w:r>
-        <w:t xml:space="preserve">, il s’agit de </w:t>
-      </w:r>
-      <w:proofErr w:type="spellStart"/>
-      <w:r>
-        <w:rPr>
-          <w:i/>
-        </w:rPr>
-        <w:t>methods_</w:t>
-      </w:r>
-      <w:proofErr w:type="gramStart"/>
-      <w:r>
-        <w:rPr>
-          <w:i/>
-        </w:rPr>
-        <w:t>comparison.ipynb</w:t>
-      </w:r>
-      <w:proofErr w:type="spellEnd"/>
-      <w:proofErr w:type="gramEnd"/>
       <w:r>
         <w:t>. Nous analyserons les résultats fournis par ce dernier fichier dans la partie analyse de notre rapport.</w:t>
       </w:r>
@@ -2989,23 +2969,7 @@
         <w:jc w:val="both"/>
       </w:pPr>
       <w:r>
-        <w:t xml:space="preserve">Afin d’organiser notre travail, notre équipe a utilisé le gestionnaire de version de code Git. Il est à noter que les deux membres de notre équipe ont dû changer d’équipe </w:t>
-      </w:r>
-      <w:proofErr w:type="gramStart"/>
-      <w:r>
-        <w:t>suite au</w:t>
-      </w:r>
-      <w:proofErr w:type="gramEnd"/>
-      <w:r>
-        <w:t xml:space="preserve"> commencement du projet. </w:t>
-      </w:r>
-      <w:proofErr w:type="gramStart"/>
-      <w:r>
-        <w:t>Suite à</w:t>
-      </w:r>
-      <w:proofErr w:type="gramEnd"/>
-      <w:r>
-        <w:t xml:space="preserve"> cette modification de coéquipier, le dépôt Git a dû être recréé et plusieurs modifications (commit) ont disparu. Nous avons donc un « méga » commi</w:t>
+        <w:t>Afin d’organiser notre travail, notre équipe a utilisé le gestionnaire de version de code Git. Il est à noter que les deux membres de notre équipe ont dû changer d’équipe suite au commencement du projet. Suite à cette modification de coéquipier, le dépôt Git a dû être recréé et plusieurs modifications (commit) ont disparu. Nous avons donc un « méga » commi</w:t>
       </w:r>
       <w:r>
         <w:t>t</w:t>
@@ -5362,11 +5326,7 @@
       </w:r>
       <w:proofErr w:type="spellEnd"/>
       <w:r>
-        <w:t xml:space="preserve"> est de 1 – somme </w:t>
-      </w:r>
-      <w:proofErr w:type="gramStart"/>
-      <w:r>
-        <w:t>( p</w:t>
+        <w:t xml:space="preserve"> est de 1 – somme ( p</w:t>
       </w:r>
       <w:r>
         <w:rPr>
@@ -5374,7 +5334,6 @@
         </w:rPr>
         <w:t>j</w:t>
       </w:r>
-      <w:proofErr w:type="gramEnd"/>
       <w:r>
         <w:rPr>
           <w:vertAlign w:val="superscript"/>
@@ -6629,7 +6588,6 @@
         </w:rPr>
         <w:t xml:space="preserve">-        </w:t>
       </w:r>
-      <w:proofErr w:type="gramStart"/>
       <w:r>
         <w:rPr>
           <w:u w:val="single"/>
@@ -6641,14 +6599,7 @@
         <w:rPr>
           <w:lang w:val="en-US"/>
         </w:rPr>
-        <w:t xml:space="preserve"> :</w:t>
-      </w:r>
-      <w:proofErr w:type="gramEnd"/>
-      <w:r>
-        <w:rPr>
-          <w:lang w:val="en-US"/>
-        </w:rPr>
-        <w:t xml:space="preserve"> penalty : l2, learning rate : 0.0001, alpha : 0.001</w:t>
+        <w:t xml:space="preserve"> : penalty : l2, learning rate : 0.0001, alpha : 0.001</w:t>
       </w:r>
     </w:p>
     <w:p>
@@ -6693,7 +6644,6 @@
         <w:t xml:space="preserve">K </w:t>
       </w:r>
       <w:proofErr w:type="spellStart"/>
-      <w:proofErr w:type="gramStart"/>
       <w:r>
         <w:rPr>
           <w:u w:val="single"/>
@@ -6706,14 +6656,7 @@
         <w:rPr>
           <w:lang w:val="en-US"/>
         </w:rPr>
-        <w:t xml:space="preserve"> :</w:t>
-      </w:r>
-      <w:proofErr w:type="gramEnd"/>
-      <w:r>
-        <w:rPr>
-          <w:lang w:val="en-US"/>
-        </w:rPr>
-        <w:t xml:space="preserve"> </w:t>
+        <w:t xml:space="preserve"> : </w:t>
       </w:r>
       <w:proofErr w:type="spellStart"/>
       <w:r>
@@ -6817,28 +6760,101 @@
           <w:u w:val="single"/>
           <w:lang w:val="en-US"/>
         </w:rPr>
-        <w:t xml:space="preserve"> de </w:t>
-      </w:r>
-      <w:proofErr w:type="gramStart"/>
+        <w:t xml:space="preserve"> de support</w:t>
+      </w:r>
+      <w:r>
+        <w:rPr>
+          <w:lang w:val="en-US"/>
+        </w:rPr>
+        <w:t xml:space="preserve"> : c : 4.0</w:t>
+      </w:r>
+    </w:p>
+    <w:p>
+      <w:pPr>
+        <w:spacing w:before="240" w:after="240" w:line="240" w:lineRule="auto"/>
+        <w:ind w:left="1080" w:hanging="360"/>
+        <w:jc w:val="both"/>
+        <w:rPr>
+          <w:lang w:val="en-US"/>
+        </w:rPr>
+      </w:pPr>
+      <w:r>
+        <w:rPr>
+          <w:lang w:val="en-US"/>
+        </w:rPr>
+        <w:t xml:space="preserve">-        </w:t>
+      </w:r>
       <w:r>
         <w:rPr>
           <w:u w:val="single"/>
           <w:lang w:val="en-US"/>
         </w:rPr>
-        <w:t>support</w:t>
+        <w:t>AdaBoost</w:t>
       </w:r>
       <w:r>
         <w:rPr>
           <w:lang w:val="en-US"/>
         </w:rPr>
-        <w:t xml:space="preserve"> :</w:t>
-      </w:r>
-      <w:proofErr w:type="gramEnd"/>
+        <w:t xml:space="preserve"> : </w:t>
+      </w:r>
+      <w:proofErr w:type="spellStart"/>
       <w:r>
         <w:rPr>
           <w:lang w:val="en-US"/>
         </w:rPr>
-        <w:t xml:space="preserve"> c : 4.0</w:t>
+        <w:t>n_estimators</w:t>
+      </w:r>
+      <w:proofErr w:type="spellEnd"/>
+      <w:r>
+        <w:rPr>
+          <w:lang w:val="en-US"/>
+        </w:rPr>
+        <w:t xml:space="preserve"> : 90, </w:t>
+      </w:r>
+      <w:proofErr w:type="spellStart"/>
+      <w:r>
+        <w:rPr>
+          <w:lang w:val="en-US"/>
+        </w:rPr>
+        <w:t>learning_rate</w:t>
+      </w:r>
+      <w:proofErr w:type="spellEnd"/>
+      <w:r>
+        <w:rPr>
+          <w:lang w:val="en-US"/>
+        </w:rPr>
+        <w:t xml:space="preserve"> : 0.046</w:t>
+      </w:r>
+    </w:p>
+    <w:p>
+      <w:pPr>
+        <w:spacing w:before="240" w:after="240" w:line="240" w:lineRule="auto"/>
+        <w:ind w:left="720"/>
+        <w:jc w:val="both"/>
+        <w:rPr>
+          <w:lang w:val="en-US"/>
+        </w:rPr>
+      </w:pPr>
+      <w:r>
+        <w:rPr>
+          <w:lang w:val="en-US"/>
+        </w:rPr>
+        <w:t xml:space="preserve"> </w:t>
+      </w:r>
+    </w:p>
+    <w:p>
+      <w:pPr>
+        <w:spacing w:before="240" w:after="240" w:line="240" w:lineRule="auto"/>
+        <w:jc w:val="both"/>
+        <w:rPr>
+          <w:b/>
+        </w:rPr>
+      </w:pPr>
+      <w:r>
+        <w:rPr>
+          <w:b/>
+        </w:rPr>
+        <w:t>Avec les hyperparamètres suivants pour les données normalisées :</w:t>
       </w:r>
     </w:p>
     <w:p>
@@ -6856,332 +6872,205 @@
         </w:rPr>
         <w:t xml:space="preserve">-        </w:t>
       </w:r>
-      <w:proofErr w:type="gramStart"/>
       <w:r>
         <w:rPr>
           <w:u w:val="single"/>
           <w:lang w:val="en-US"/>
         </w:rPr>
-        <w:t>AdaBoost</w:t>
+        <w:t>Perceptron</w:t>
       </w:r>
       <w:r>
         <w:rPr>
           <w:lang w:val="en-US"/>
         </w:rPr>
-        <w:t xml:space="preserve"> :</w:t>
-      </w:r>
-      <w:proofErr w:type="gramEnd"/>
-      <w:r>
+        <w:t xml:space="preserve"> : penalty : l2, learning rate : 0.0001, alpha : 1.0e-7</w:t>
+      </w:r>
+    </w:p>
+    <w:p>
+      <w:pPr>
+        <w:spacing w:before="240" w:after="240" w:line="240" w:lineRule="auto"/>
+        <w:ind w:left="1080" w:hanging="360"/>
+        <w:jc w:val="both"/>
+      </w:pPr>
+      <w:r>
+        <w:t xml:space="preserve">-        </w:t>
+      </w:r>
+      <w:r>
+        <w:rPr>
+          <w:u w:val="single"/>
+        </w:rPr>
+        <w:t>Réseaux de neurones</w:t>
+      </w:r>
+      <w:r>
+        <w:t xml:space="preserve"> : alpha : 0.0046</w:t>
+      </w:r>
+    </w:p>
+    <w:p>
+      <w:pPr>
+        <w:spacing w:before="240" w:after="240" w:line="240" w:lineRule="auto"/>
+        <w:ind w:left="1080" w:hanging="360"/>
+        <w:jc w:val="both"/>
+        <w:rPr>
+          <w:lang w:val="fr-FR"/>
+        </w:rPr>
+      </w:pPr>
+      <w:r>
+        <w:rPr>
+          <w:lang w:val="fr-FR"/>
+        </w:rPr>
+        <w:t xml:space="preserve">-        </w:t>
+      </w:r>
+      <w:r>
+        <w:rPr>
+          <w:u w:val="single"/>
+          <w:lang w:val="fr-FR"/>
+        </w:rPr>
+        <w:t>K voisins</w:t>
+      </w:r>
+      <w:r>
+        <w:rPr>
+          <w:lang w:val="fr-FR"/>
+        </w:rPr>
+        <w:t xml:space="preserve"> : </w:t>
+      </w:r>
+      <w:proofErr w:type="spellStart"/>
+      <w:r>
+        <w:rPr>
+          <w:lang w:val="fr-FR"/>
+        </w:rPr>
+        <w:t>n_neighbors</w:t>
+      </w:r>
+      <w:proofErr w:type="spellEnd"/>
+      <w:r>
+        <w:rPr>
+          <w:lang w:val="fr-FR"/>
+        </w:rPr>
+        <w:t xml:space="preserve"> : </w:t>
+      </w:r>
+      <w:r>
+        <w:rPr>
+          <w:lang w:val="fr-FR"/>
+        </w:rPr>
+        <w:t>7</w:t>
+      </w:r>
+      <w:r>
+        <w:rPr>
+          <w:lang w:val="fr-FR"/>
+        </w:rPr>
+        <w:t>, p : 1</w:t>
+      </w:r>
+    </w:p>
+    <w:p>
+      <w:pPr>
+        <w:spacing w:before="240" w:after="240" w:line="240" w:lineRule="auto"/>
+        <w:ind w:left="1080" w:hanging="360"/>
+        <w:jc w:val="both"/>
+      </w:pPr>
+      <w:r>
+        <w:t xml:space="preserve">-        </w:t>
+      </w:r>
+      <w:r>
+        <w:rPr>
+          <w:u w:val="single"/>
+        </w:rPr>
+        <w:t>Arbre de décision</w:t>
+      </w:r>
+      <w:r>
+        <w:t xml:space="preserve"> : </w:t>
+      </w:r>
+      <w:proofErr w:type="spellStart"/>
+      <w:r>
+        <w:t>criterion</w:t>
+      </w:r>
+      <w:proofErr w:type="spellEnd"/>
+      <w:r>
+        <w:t xml:space="preserve"> : </w:t>
+      </w:r>
+      <w:proofErr w:type="spellStart"/>
+      <w:r>
+        <w:t>gini</w:t>
+      </w:r>
+      <w:proofErr w:type="spellEnd"/>
+      <w:r>
+        <w:t xml:space="preserve">, </w:t>
+      </w:r>
+      <w:proofErr w:type="spellStart"/>
+      <w:r>
+        <w:t>ccp_alpha</w:t>
+      </w:r>
+      <w:proofErr w:type="spellEnd"/>
+      <w:r>
+        <w:t xml:space="preserve"> : 0.0004</w:t>
+      </w:r>
+      <w:r>
+        <w:t>6</w:t>
+      </w:r>
+    </w:p>
+    <w:p>
+      <w:pPr>
+        <w:spacing w:before="240" w:after="240" w:line="240" w:lineRule="auto"/>
+        <w:ind w:left="1080" w:hanging="360"/>
+        <w:jc w:val="both"/>
         <w:rPr>
           <w:lang w:val="en-US"/>
         </w:rPr>
-        <w:t xml:space="preserve"> </w:t>
+      </w:pPr>
+      <w:r>
+        <w:rPr>
+          <w:lang w:val="en-US"/>
+        </w:rPr>
+        <w:t xml:space="preserve">-        </w:t>
       </w:r>
       <w:proofErr w:type="spellStart"/>
-      <w:r>
-        <w:rPr>
-          <w:lang w:val="en-US"/>
-        </w:rPr>
-        <w:t>n_estimators</w:t>
-      </w:r>
-      <w:proofErr w:type="spellEnd"/>
-      <w:r>
-        <w:rPr>
-          <w:lang w:val="en-US"/>
-        </w:rPr>
-        <w:t xml:space="preserve"> : 90, </w:t>
-      </w:r>
-      <w:proofErr w:type="spellStart"/>
-      <w:r>
-        <w:rPr>
-          <w:lang w:val="en-US"/>
-        </w:rPr>
-        <w:t>learning_rate</w:t>
-      </w:r>
-      <w:proofErr w:type="spellEnd"/>
-      <w:r>
-        <w:rPr>
-          <w:lang w:val="en-US"/>
-        </w:rPr>
-        <w:t xml:space="preserve"> : 0.046</w:t>
-      </w:r>
-    </w:p>
-    <w:p>
-      <w:pPr>
-        <w:spacing w:before="240" w:after="240" w:line="240" w:lineRule="auto"/>
-        <w:ind w:left="720"/>
-        <w:jc w:val="both"/>
-        <w:rPr>
-          <w:lang w:val="en-US"/>
-        </w:rPr>
-      </w:pPr>
-      <w:r>
-        <w:rPr>
-          <w:lang w:val="en-US"/>
-        </w:rPr>
-        <w:t xml:space="preserve"> </w:t>
-      </w:r>
-    </w:p>
-    <w:p>
-      <w:pPr>
-        <w:spacing w:before="240" w:after="240" w:line="240" w:lineRule="auto"/>
-        <w:jc w:val="both"/>
-        <w:rPr>
-          <w:b/>
-        </w:rPr>
-      </w:pPr>
-      <w:r>
-        <w:rPr>
-          <w:b/>
-        </w:rPr>
-        <w:t>Avec les hyperparamètres suivants pour les données normalisées :</w:t>
-      </w:r>
-    </w:p>
-    <w:p>
-      <w:pPr>
-        <w:spacing w:before="240" w:after="240" w:line="240" w:lineRule="auto"/>
-        <w:ind w:left="1080" w:hanging="360"/>
-        <w:jc w:val="both"/>
-        <w:rPr>
-          <w:lang w:val="en-US"/>
-        </w:rPr>
-      </w:pPr>
-      <w:r>
-        <w:rPr>
-          <w:lang w:val="en-US"/>
-        </w:rPr>
-        <w:t xml:space="preserve">-        </w:t>
-      </w:r>
-      <w:proofErr w:type="gramStart"/>
       <w:r>
         <w:rPr>
           <w:u w:val="single"/>
           <w:lang w:val="en-US"/>
         </w:rPr>
-        <w:t>Perceptron</w:t>
-      </w:r>
-      <w:r>
-        <w:rPr>
-          <w:lang w:val="en-US"/>
-        </w:rPr>
-        <w:t xml:space="preserve"> :</w:t>
-      </w:r>
-      <w:proofErr w:type="gramEnd"/>
-      <w:r>
-        <w:rPr>
-          <w:lang w:val="en-US"/>
-        </w:rPr>
-        <w:t xml:space="preserve"> penalty : l2, learning rate : 0.0001, alpha : 1.0e-7</w:t>
-      </w:r>
-    </w:p>
-    <w:p>
-      <w:pPr>
-        <w:spacing w:before="240" w:after="240" w:line="240" w:lineRule="auto"/>
-        <w:ind w:left="1080" w:hanging="360"/>
-        <w:jc w:val="both"/>
-      </w:pPr>
-      <w:r>
-        <w:t xml:space="preserve">-        </w:t>
-      </w:r>
-      <w:r>
-        <w:rPr>
-          <w:u w:val="single"/>
-        </w:rPr>
-        <w:t>Réseaux de neurones</w:t>
-      </w:r>
-      <w:r>
-        <w:t xml:space="preserve"> : alpha : 0.0046</w:t>
-      </w:r>
-    </w:p>
-    <w:p>
-      <w:pPr>
-        <w:spacing w:before="240" w:after="240" w:line="240" w:lineRule="auto"/>
-        <w:ind w:left="1080" w:hanging="360"/>
-        <w:jc w:val="both"/>
-        <w:rPr>
-          <w:lang w:val="fr-FR"/>
-        </w:rPr>
-      </w:pPr>
-      <w:r>
-        <w:rPr>
-          <w:lang w:val="fr-FR"/>
-        </w:rPr>
-        <w:t xml:space="preserve">-        </w:t>
-      </w:r>
-      <w:r>
-        <w:rPr>
-          <w:u w:val="single"/>
-          <w:lang w:val="fr-FR"/>
-        </w:rPr>
-        <w:t>K voisins</w:t>
-      </w:r>
-      <w:r>
-        <w:rPr>
-          <w:lang w:val="fr-FR"/>
-        </w:rPr>
-        <w:t xml:space="preserve"> : </w:t>
-      </w:r>
-      <w:proofErr w:type="spellStart"/>
-      <w:r>
-        <w:rPr>
-          <w:lang w:val="fr-FR"/>
-        </w:rPr>
-        <w:t>n_neighbors</w:t>
+        <w:t>Vecteurs</w:t>
       </w:r>
       <w:proofErr w:type="spellEnd"/>
-      <w:r>
-        <w:rPr>
-          <w:lang w:val="fr-FR"/>
-        </w:rPr>
-        <w:t xml:space="preserve"> : </w:t>
-      </w:r>
-      <w:r>
-        <w:rPr>
-          <w:lang w:val="fr-FR"/>
-        </w:rPr>
-        <w:t>7</w:t>
-      </w:r>
-      <w:r>
-        <w:rPr>
-          <w:lang w:val="fr-FR"/>
-        </w:rPr>
-        <w:t>, p : 1</w:t>
-      </w:r>
-    </w:p>
-    <w:p>
-      <w:pPr>
-        <w:spacing w:before="240" w:after="240" w:line="240" w:lineRule="auto"/>
-        <w:ind w:left="1080" w:hanging="360"/>
-        <w:jc w:val="both"/>
-      </w:pPr>
-      <w:r>
-        <w:t xml:space="preserve">-        </w:t>
-      </w:r>
-      <w:r>
-        <w:rPr>
-          <w:u w:val="single"/>
-        </w:rPr>
-        <w:t>Arbre de décision</w:t>
-      </w:r>
-      <w:r>
-        <w:t xml:space="preserve"> : </w:t>
-      </w:r>
-      <w:proofErr w:type="spellStart"/>
-      <w:r>
-        <w:t>criterion</w:t>
-      </w:r>
-      <w:proofErr w:type="spellEnd"/>
-      <w:r>
-        <w:t xml:space="preserve"> : </w:t>
-      </w:r>
-      <w:proofErr w:type="spellStart"/>
-      <w:r>
-        <w:t>gini</w:t>
-      </w:r>
-      <w:proofErr w:type="spellEnd"/>
-      <w:r>
-        <w:t xml:space="preserve">, </w:t>
-      </w:r>
-      <w:proofErr w:type="spellStart"/>
-      <w:r>
-        <w:t>ccp_alpha</w:t>
-      </w:r>
-      <w:proofErr w:type="spellEnd"/>
-      <w:r>
-        <w:t xml:space="preserve"> : 0.0004</w:t>
-      </w:r>
-      <w:r>
-        <w:t>6</w:t>
-      </w:r>
-    </w:p>
-    <w:p>
-      <w:pPr>
-        <w:spacing w:before="240" w:after="240" w:line="240" w:lineRule="auto"/>
-        <w:ind w:left="1080" w:hanging="360"/>
-        <w:jc w:val="both"/>
-        <w:rPr>
-          <w:lang w:val="en-US"/>
-        </w:rPr>
-      </w:pPr>
-      <w:r>
-        <w:rPr>
-          <w:lang w:val="en-US"/>
-        </w:rPr>
-        <w:t xml:space="preserve">-        </w:t>
-      </w:r>
-      <w:proofErr w:type="spellStart"/>
       <w:r>
         <w:rPr>
           <w:u w:val="single"/>
           <w:lang w:val="en-US"/>
         </w:rPr>
-        <w:t>Vecteurs</w:t>
-      </w:r>
-      <w:proofErr w:type="spellEnd"/>
+        <w:t xml:space="preserve"> de support</w:t>
+      </w:r>
+      <w:r>
+        <w:rPr>
+          <w:lang w:val="en-US"/>
+        </w:rPr>
+        <w:t xml:space="preserve"> : c : 3.0</w:t>
+      </w:r>
+    </w:p>
+    <w:p>
+      <w:pPr>
+        <w:spacing w:before="240" w:after="240" w:line="240" w:lineRule="auto"/>
+        <w:ind w:left="1080" w:hanging="360"/>
+        <w:jc w:val="both"/>
+        <w:rPr>
+          <w:lang w:val="en-US"/>
+        </w:rPr>
+      </w:pPr>
+      <w:r>
+        <w:rPr>
+          <w:lang w:val="en-US"/>
+        </w:rPr>
+        <w:t xml:space="preserve">-        </w:t>
+      </w:r>
       <w:r>
         <w:rPr>
           <w:u w:val="single"/>
           <w:lang w:val="en-US"/>
         </w:rPr>
-        <w:t xml:space="preserve"> de </w:t>
-      </w:r>
-      <w:proofErr w:type="gramStart"/>
-      <w:r>
-        <w:rPr>
-          <w:u w:val="single"/>
+        <w:t>AdaBoost</w:t>
+      </w:r>
+      <w:r>
+        <w:rPr>
           <w:lang w:val="en-US"/>
         </w:rPr>
-        <w:t>support</w:t>
-      </w:r>
-      <w:r>
-        <w:rPr>
-          <w:lang w:val="en-US"/>
-        </w:rPr>
-        <w:t xml:space="preserve"> :</w:t>
-      </w:r>
-      <w:proofErr w:type="gramEnd"/>
-      <w:r>
-        <w:rPr>
-          <w:lang w:val="en-US"/>
-        </w:rPr>
-        <w:t xml:space="preserve"> c : 3.0</w:t>
-      </w:r>
-    </w:p>
-    <w:p>
-      <w:pPr>
-        <w:spacing w:before="240" w:after="240" w:line="240" w:lineRule="auto"/>
-        <w:ind w:left="1080" w:hanging="360"/>
-        <w:jc w:val="both"/>
-        <w:rPr>
-          <w:lang w:val="en-US"/>
-        </w:rPr>
-      </w:pPr>
-      <w:r>
-        <w:rPr>
-          <w:lang w:val="en-US"/>
-        </w:rPr>
-        <w:t xml:space="preserve">-        </w:t>
-      </w:r>
-      <w:proofErr w:type="gramStart"/>
-      <w:r>
-        <w:rPr>
-          <w:u w:val="single"/>
-          <w:lang w:val="en-US"/>
-        </w:rPr>
-        <w:t>AdaBoost</w:t>
-      </w:r>
-      <w:r>
-        <w:rPr>
-          <w:lang w:val="en-US"/>
-        </w:rPr>
-        <w:t xml:space="preserve"> :</w:t>
-      </w:r>
-      <w:proofErr w:type="gramEnd"/>
-      <w:r>
-        <w:rPr>
-          <w:lang w:val="en-US"/>
-        </w:rPr>
-        <w:t xml:space="preserve"> </w:t>
+        <w:t xml:space="preserve"> : </w:t>
       </w:r>
       <w:proofErr w:type="spellStart"/>
       <w:r>
@@ -7277,18 +7166,9 @@
           <w:i/>
           <w:iCs/>
         </w:rPr>
-        <w:t>method_</w:t>
-      </w:r>
-      <w:proofErr w:type="gramStart"/>
-      <w:r>
-        <w:rPr>
-          <w:i/>
-          <w:iCs/>
-        </w:rPr>
-        <w:t>comparison.ipynb</w:t>
+        <w:t>method_comparison.ipynb</w:t>
       </w:r>
       <w:proofErr w:type="spellEnd"/>
-      <w:proofErr w:type="gramEnd"/>
       <w:r>
         <w:t xml:space="preserve"> fourni des informations sur les prédictions des différentes méthodes</w:t>
       </w:r>
@@ -7958,13 +7838,105 @@
         <w:jc w:val="both"/>
       </w:pPr>
     </w:p>
+    <w:p>
+      <w:pPr>
+        <w:spacing w:line="240" w:lineRule="auto"/>
+        <w:jc w:val="both"/>
+      </w:pPr>
+    </w:p>
+    <w:p>
+      <w:pPr>
+        <w:spacing w:line="240" w:lineRule="auto"/>
+        <w:jc w:val="both"/>
+      </w:pPr>
+    </w:p>
+    <w:p>
+      <w:pPr>
+        <w:spacing w:line="240" w:lineRule="auto"/>
+        <w:jc w:val="center"/>
+      </w:pPr>
+    </w:p>
+    <w:p>
+      <w:pPr>
+        <w:spacing w:line="240" w:lineRule="auto"/>
+        <w:jc w:val="both"/>
+      </w:pPr>
+      <w:r>
+        <w:rPr>
+          <w:noProof/>
+        </w:rPr>
+        <w:drawing>
+          <wp:inline distT="0" distB="0" distL="0" distR="0" wp14:anchorId="75B7EEC4" wp14:editId="52BB66BA">
+            <wp:extent cx="6146153" cy="1727200"/>
+            <wp:effectExtent l="0" t="0" r="7620" b="6350"/>
+            <wp:docPr id="12" name="Image 12" descr="Une image contenant texte&#10;&#10;Description générée automatiquement"/>
+            <wp:cNvGraphicFramePr>
+              <a:graphicFrameLocks xmlns:a="http://schemas.openxmlformats.org/drawingml/2006/main" noChangeAspect="1"/>
+            </wp:cNvGraphicFramePr>
+            <a:graphic xmlns:a="http://schemas.openxmlformats.org/drawingml/2006/main">
+              <a:graphicData uri="http://schemas.openxmlformats.org/drawingml/2006/picture">
+                <pic:pic xmlns:pic="http://schemas.openxmlformats.org/drawingml/2006/picture">
+                  <pic:nvPicPr>
+                    <pic:cNvPr id="12" name="Image 12" descr="Une image contenant texte&#10;&#10;Description générée automatiquement"/>
+                    <pic:cNvPicPr/>
+                  </pic:nvPicPr>
+                  <pic:blipFill rotWithShape="1">
+                    <a:blip r:embed="rId28">
+                      <a:extLst>
+                        <a:ext uri="{28A0092B-C50C-407E-A947-70E740481C1C}">
+                          <a14:useLocalDpi xmlns:a14="http://schemas.microsoft.com/office/drawing/2010/main" val="0"/>
+                        </a:ext>
+                      </a:extLst>
+                    </a:blip>
+                    <a:srcRect l="11829" b="61089"/>
+                    <a:stretch/>
+                  </pic:blipFill>
+                  <pic:spPr bwMode="auto">
+                    <a:xfrm>
+                      <a:off x="0" y="0"/>
+                      <a:ext cx="6265676" cy="1760789"/>
+                    </a:xfrm>
+                    <a:prstGeom prst="rect">
+                      <a:avLst/>
+                    </a:prstGeom>
+                    <a:ln>
+                      <a:noFill/>
+                    </a:ln>
+                    <a:extLst>
+                      <a:ext uri="{53640926-AAD7-44D8-BBD7-CCE9431645EC}">
+                        <a14:shadowObscured xmlns:a14="http://schemas.microsoft.com/office/drawing/2010/main"/>
+                      </a:ext>
+                    </a:extLst>
+                  </pic:spPr>
+                </pic:pic>
+              </a:graphicData>
+            </a:graphic>
+          </wp:inline>
+        </w:drawing>
+      </w:r>
+    </w:p>
+    <w:p>
+      <w:pPr>
+        <w:spacing w:line="240" w:lineRule="auto"/>
+        <w:jc w:val="center"/>
+        <w:rPr>
+          <w:u w:val="single"/>
+        </w:rPr>
+      </w:pPr>
+      <w:r>
+        <w:rPr>
+          <w:u w:val="single"/>
+        </w:rPr>
+        <w:t>Arbre du git du projet</w:t>
+      </w:r>
+    </w:p>
     <w:sectPr>
-      <w:headerReference w:type="even" r:id="rId28"/>
-      <w:headerReference w:type="default" r:id="rId29"/>
-      <w:footerReference w:type="even" r:id="rId30"/>
-      <w:footerReference w:type="default" r:id="rId31"/>
-      <w:headerReference w:type="first" r:id="rId32"/>
-      <w:footerReference w:type="first" r:id="rId33"/>
+      <w:headerReference w:type="even" r:id="rId29"/>
+      <w:headerReference w:type="default" r:id="rId30"/>
+      <w:footerReference w:type="even" r:id="rId31"/>
+      <w:footerReference w:type="default" r:id="rId32"/>
+      <w:headerReference w:type="first" r:id="rId33"/>
+      <w:footerReference w:type="first" r:id="rId34"/>
       <w:pgSz w:w="11909" w:h="16834"/>
       <w:pgMar w:top="1440" w:right="1440" w:bottom="1440" w:left="1440" w:header="720" w:footer="720" w:gutter="0"/>
       <w:pgNumType w:start="0"/>

</xml_diff>